<commit_message>
iso e oo1 apuntes
</commit_message>
<xml_diff>
--- a/2do año/Sexto Semestre/ISO/Introduccion a los Sistemas Operativos.docx
+++ b/2do año/Sexto Semestre/ISO/Introduccion a los Sistemas Operativos.docx
@@ -529,27 +529,7 @@
         <w:rPr>
           <w:lang w:val="es-AR"/>
         </w:rPr>
-        <w:t xml:space="preserve">El codigo: </w:t>
-      </w:r>
-      <w:proofErr w:type="gramStart"/>
-      <w:r>
-        <w:rPr>
-          <w:lang w:val="es-AR"/>
-        </w:rPr>
-        <w:t>read(</w:t>
-      </w:r>
-      <w:proofErr w:type="gramEnd"/>
-      <w:r>
-        <w:rPr>
-          <w:lang w:val="es-AR"/>
-        </w:rPr>
-        <w:t>file, buffer, nbytes);</w:t>
-      </w:r>
-      <w:r>
-        <w:rPr>
-          <w:lang w:val="es-AR"/>
-        </w:rPr>
-        <w:t xml:space="preserve"> se traduce e</w:t>
+        <w:t>El codigo: read(file, buffer, nbytes); se traduce e</w:t>
       </w:r>
       <w:r>
         <w:rPr>
@@ -822,68 +802,44 @@
         <w:rPr>
           <w:lang w:val="es-AR"/>
         </w:rPr>
-        <w:t xml:space="preserve">Entrada standard </w:t>
-      </w:r>
-      <w:proofErr w:type="gramStart"/>
-      <w:r>
-        <w:rPr>
-          <w:lang w:val="es-AR"/>
-        </w:rPr>
-        <w:t>pos 0</w:t>
-      </w:r>
-      <w:proofErr w:type="gramEnd"/>
-    </w:p>
-    <w:p>
-      <w:pPr>
-        <w:pStyle w:val="Prrafodelista"/>
-        <w:numPr>
-          <w:ilvl w:val="0"/>
-          <w:numId w:val="1"/>
-        </w:numPr>
-        <w:rPr>
-          <w:lang w:val="es-AR"/>
-        </w:rPr>
-      </w:pPr>
-      <w:r>
-        <w:rPr>
-          <w:lang w:val="es-AR"/>
-        </w:rPr>
-        <w:t xml:space="preserve">Salida standard </w:t>
-      </w:r>
-      <w:proofErr w:type="gramStart"/>
-      <w:r>
-        <w:rPr>
-          <w:lang w:val="es-AR"/>
-        </w:rPr>
-        <w:t>pos 1</w:t>
-      </w:r>
-      <w:proofErr w:type="gramEnd"/>
-    </w:p>
-    <w:p>
-      <w:pPr>
-        <w:pStyle w:val="Prrafodelista"/>
-        <w:numPr>
-          <w:ilvl w:val="0"/>
-          <w:numId w:val="1"/>
-        </w:numPr>
-        <w:rPr>
-          <w:lang w:val="es-AR"/>
-        </w:rPr>
-      </w:pPr>
-      <w:r>
-        <w:rPr>
-          <w:lang w:val="es-AR"/>
-        </w:rPr>
-        <w:t xml:space="preserve">Error standard </w:t>
-      </w:r>
-      <w:proofErr w:type="gramStart"/>
-      <w:r>
-        <w:rPr>
-          <w:lang w:val="es-AR"/>
-        </w:rPr>
-        <w:t>pos 2</w:t>
-      </w:r>
-      <w:proofErr w:type="gramEnd"/>
+        <w:t>Entrada standard pos 0</w:t>
+      </w:r>
+    </w:p>
+    <w:p>
+      <w:pPr>
+        <w:pStyle w:val="Prrafodelista"/>
+        <w:numPr>
+          <w:ilvl w:val="0"/>
+          <w:numId w:val="1"/>
+        </w:numPr>
+        <w:rPr>
+          <w:lang w:val="es-AR"/>
+        </w:rPr>
+      </w:pPr>
+      <w:r>
+        <w:rPr>
+          <w:lang w:val="es-AR"/>
+        </w:rPr>
+        <w:t>Salida standard pos 1</w:t>
+      </w:r>
+    </w:p>
+    <w:p>
+      <w:pPr>
+        <w:pStyle w:val="Prrafodelista"/>
+        <w:numPr>
+          <w:ilvl w:val="0"/>
+          <w:numId w:val="1"/>
+        </w:numPr>
+        <w:rPr>
+          <w:lang w:val="es-AR"/>
+        </w:rPr>
+      </w:pPr>
+      <w:r>
+        <w:rPr>
+          <w:lang w:val="es-AR"/>
+        </w:rPr>
+        <w:t>Error standard pos 2</w:t>
+      </w:r>
     </w:p>
     <w:p>
       <w:pPr>
@@ -1502,6 +1458,1092 @@
           <w:lang w:val="es-AR"/>
         </w:rPr>
       </w:pPr>
+    </w:p>
+    <w:p>
+      <w:pPr>
+        <w:rPr>
+          <w:lang w:val="es-AR"/>
+        </w:rPr>
+      </w:pPr>
+      <w:r>
+        <w:rPr>
+          <w:lang w:val="es-AR"/>
+        </w:rPr>
+        <w:t>Practica – 29/8/24:</w:t>
+      </w:r>
+    </w:p>
+    <w:p>
+      <w:pPr>
+        <w:rPr>
+          <w:lang w:val="es-AR"/>
+        </w:rPr>
+      </w:pPr>
+      <w:r>
+        <w:rPr>
+          <w:lang w:val="es-AR"/>
+        </w:rPr>
+        <w:t>En /dev hay archivos que identifican dispositivos.</w:t>
+      </w:r>
+    </w:p>
+    <w:p>
+      <w:pPr>
+        <w:rPr>
+          <w:lang w:val="es-AR"/>
+        </w:rPr>
+      </w:pPr>
+      <w:r>
+        <w:rPr>
+          <w:lang w:val="es-AR"/>
+        </w:rPr>
+        <w:t>En /etc hay archivos de configuración.</w:t>
+      </w:r>
+    </w:p>
+    <w:p>
+      <w:pPr>
+        <w:rPr>
+          <w:lang w:val="es-AR"/>
+        </w:rPr>
+      </w:pPr>
+      <w:r>
+        <w:rPr>
+          <w:lang w:val="es-AR"/>
+        </w:rPr>
+        <w:t xml:space="preserve">UEFI: </w:t>
+      </w:r>
+    </w:p>
+    <w:p>
+      <w:pPr>
+        <w:rPr>
+          <w:lang w:val="es-AR"/>
+        </w:rPr>
+      </w:pPr>
+      <w:r>
+        <w:rPr>
+          <w:lang w:val="es-AR"/>
+        </w:rPr>
+        <w:t>hace como un escribano</w:t>
+      </w:r>
+    </w:p>
+    <w:p>
+      <w:pPr>
+        <w:rPr>
+          <w:lang w:val="es-AR"/>
+        </w:rPr>
+      </w:pPr>
+      <w:r>
+        <w:rPr>
+          <w:lang w:val="es-AR"/>
+        </w:rPr>
+        <w:t>cuando el so bootea, va a la parte del uefi y checkea si el software esta certificado y quien lo certifico. Lo mismo ocurre con el navegador.</w:t>
+      </w:r>
+    </w:p>
+    <w:p>
+      <w:pPr>
+        <w:rPr>
+          <w:lang w:val="es-AR"/>
+        </w:rPr>
+      </w:pPr>
+      <w:r>
+        <w:rPr>
+          <w:lang w:val="es-AR"/>
+        </w:rPr>
+        <w:t>Practica 1 fin hasta UEFI.</w:t>
+      </w:r>
+    </w:p>
+    <w:p>
+      <w:pPr>
+        <w:rPr>
+          <w:lang w:val="es-AR"/>
+        </w:rPr>
+      </w:pPr>
+      <w:r>
+        <w:rPr>
+          <w:lang w:val="es-AR"/>
+        </w:rPr>
+        <w:t>Practica 2 empieza:</w:t>
+      </w:r>
+    </w:p>
+    <w:p>
+      <w:pPr>
+        <w:rPr>
+          <w:lang w:val="es-AR"/>
+        </w:rPr>
+      </w:pPr>
+      <w:r>
+        <w:rPr>
+          <w:lang w:val="es-AR"/>
+        </w:rPr>
+        <w:t>Las particiones se identifican con letras desde la C en Windows.</w:t>
+      </w:r>
+    </w:p>
+    <w:p>
+      <w:pPr>
+        <w:rPr>
+          <w:lang w:val="es-AR"/>
+        </w:rPr>
+      </w:pPr>
+      <w:r>
+        <w:rPr>
+          <w:lang w:val="es-AR"/>
+        </w:rPr>
+        <w:t>Las particiones en Linux están basadas en los buses:</w:t>
+      </w:r>
+    </w:p>
+    <w:p>
+      <w:pPr>
+        <w:pStyle w:val="Prrafodelista"/>
+        <w:numPr>
+          <w:ilvl w:val="0"/>
+          <w:numId w:val="2"/>
+        </w:numPr>
+        <w:rPr>
+          <w:lang w:val="es-AR"/>
+        </w:rPr>
+      </w:pPr>
+      <w:r>
+        <w:rPr>
+          <w:lang w:val="es-AR"/>
+        </w:rPr>
+        <w:t xml:space="preserve"> /dev/hda: configurado como Master en el 1º bus IDE </w:t>
+      </w:r>
+    </w:p>
+    <w:p>
+      <w:pPr>
+        <w:pStyle w:val="Prrafodelista"/>
+        <w:numPr>
+          <w:ilvl w:val="0"/>
+          <w:numId w:val="2"/>
+        </w:numPr>
+        <w:rPr>
+          <w:lang w:val="es-AR"/>
+        </w:rPr>
+      </w:pPr>
+      <w:r>
+        <w:rPr>
+          <w:lang w:val="es-AR"/>
+        </w:rPr>
+        <w:t xml:space="preserve"> /dev/hdb: configurado como Slave en el 1º bus IDE </w:t>
+      </w:r>
+    </w:p>
+    <w:p>
+      <w:pPr>
+        <w:pStyle w:val="Prrafodelista"/>
+        <w:numPr>
+          <w:ilvl w:val="0"/>
+          <w:numId w:val="2"/>
+        </w:numPr>
+        <w:rPr>
+          <w:lang w:val="es-AR"/>
+        </w:rPr>
+      </w:pPr>
+      <w:r>
+        <w:rPr>
+          <w:lang w:val="es-AR"/>
+        </w:rPr>
+        <w:t xml:space="preserve"> /dev/hdc: configurado como Master en el 2º bus IDE </w:t>
+      </w:r>
+    </w:p>
+    <w:p>
+      <w:pPr>
+        <w:pStyle w:val="Prrafodelista"/>
+        <w:numPr>
+          <w:ilvl w:val="0"/>
+          <w:numId w:val="2"/>
+        </w:numPr>
+        <w:rPr>
+          <w:lang w:val="es-AR"/>
+        </w:rPr>
+      </w:pPr>
+      <w:r>
+        <w:rPr>
+          <w:lang w:val="es-AR"/>
+        </w:rPr>
+        <w:t xml:space="preserve"> /dev/hdd: configurado como Slave en el 2º bus IDE</w:t>
+      </w:r>
+    </w:p>
+    <w:p>
+      <w:pPr>
+        <w:rPr>
+          <w:lang w:val="es-AR"/>
+        </w:rPr>
+      </w:pPr>
+      <w:r>
+        <w:rPr>
+          <w:lang w:val="es-AR"/>
+        </w:rPr>
+        <w:t>Después surgieron otros nuevos:</w:t>
+      </w:r>
+    </w:p>
+    <w:p>
+      <w:pPr>
+        <w:pStyle w:val="Prrafodelista"/>
+        <w:numPr>
+          <w:ilvl w:val="0"/>
+          <w:numId w:val="2"/>
+        </w:numPr>
+      </w:pPr>
+      <w:r>
+        <w:t xml:space="preserve"> /dev/sda </w:t>
+      </w:r>
+    </w:p>
+    <w:p>
+      <w:pPr>
+        <w:pStyle w:val="Prrafodelista"/>
+        <w:numPr>
+          <w:ilvl w:val="0"/>
+          <w:numId w:val="2"/>
+        </w:numPr>
+      </w:pPr>
+      <w:r>
+        <w:t xml:space="preserve"> /dev/sdb </w:t>
+      </w:r>
+    </w:p>
+    <w:p>
+      <w:pPr>
+        <w:pStyle w:val="Prrafodelista"/>
+        <w:numPr>
+          <w:ilvl w:val="0"/>
+          <w:numId w:val="2"/>
+        </w:numPr>
+      </w:pPr>
+      <w:r>
+        <w:t xml:space="preserve"> /dev/sdc </w:t>
+      </w:r>
+    </w:p>
+    <w:p>
+      <w:pPr>
+        <w:pStyle w:val="Prrafodelista"/>
+        <w:numPr>
+          <w:ilvl w:val="0"/>
+          <w:numId w:val="2"/>
+        </w:numPr>
+      </w:pPr>
+      <w:r>
+        <w:t xml:space="preserve"> /dev/sdd</w:t>
+      </w:r>
+    </w:p>
+    <w:p>
+      <w:pPr>
+        <w:rPr>
+          <w:lang w:val="es-AR"/>
+        </w:rPr>
+      </w:pPr>
+      <w:r>
+        <w:rPr>
+          <w:lang w:val="es-AR"/>
+        </w:rPr>
+        <w:t>Si se cambian los discos d</w:t>
+      </w:r>
+      <w:r>
+        <w:rPr>
+          <w:lang w:val="es-AR"/>
+        </w:rPr>
+        <w:t>e lugar en los puertos de la mother, no va a bootear ya que se tiene guardado donde esta el /boot y no lo encontrara.</w:t>
+      </w:r>
+    </w:p>
+    <w:p>
+      <w:pPr>
+        <w:rPr>
+          <w:lang w:val="es-AR"/>
+        </w:rPr>
+      </w:pPr>
+      <w:r>
+        <w:rPr>
+          <w:lang w:val="es-AR"/>
+        </w:rPr>
+        <w:t>Usar VIM</w:t>
+      </w:r>
+    </w:p>
+    <w:p>
+      <w:pPr>
+        <w:rPr>
+          <w:lang w:val="es-AR"/>
+        </w:rPr>
+      </w:pPr>
+      <w:r>
+        <w:rPr>
+          <w:lang w:val="es-AR"/>
+        </w:rPr>
+        <w:t>Los archivos mas importantes de la parte de USUARIO son:</w:t>
+      </w:r>
+    </w:p>
+    <w:p>
+      <w:pPr>
+        <w:pStyle w:val="Prrafodelista"/>
+        <w:numPr>
+          <w:ilvl w:val="0"/>
+          <w:numId w:val="1"/>
+        </w:numPr>
+        <w:rPr>
+          <w:lang w:val="es-AR"/>
+        </w:rPr>
+      </w:pPr>
+      <w:r>
+        <w:rPr>
+          <w:lang w:val="es-AR"/>
+        </w:rPr>
+        <w:t>/etc/passwd</w:t>
+      </w:r>
+    </w:p>
+    <w:p>
+      <w:pPr>
+        <w:pStyle w:val="Prrafodelista"/>
+        <w:numPr>
+          <w:ilvl w:val="0"/>
+          <w:numId w:val="1"/>
+        </w:numPr>
+        <w:rPr>
+          <w:lang w:val="es-AR"/>
+        </w:rPr>
+      </w:pPr>
+      <w:r>
+        <w:rPr>
+          <w:lang w:val="es-AR"/>
+        </w:rPr>
+        <w:t>/etc/group</w:t>
+      </w:r>
+    </w:p>
+    <w:p>
+      <w:pPr>
+        <w:pStyle w:val="Prrafodelista"/>
+        <w:numPr>
+          <w:ilvl w:val="0"/>
+          <w:numId w:val="1"/>
+        </w:numPr>
+        <w:rPr>
+          <w:lang w:val="es-AR"/>
+        </w:rPr>
+      </w:pPr>
+      <w:r>
+        <w:rPr>
+          <w:lang w:val="es-AR"/>
+        </w:rPr>
+        <w:t>/etc/shadow</w:t>
+      </w:r>
+    </w:p>
+    <w:p>
+      <w:pPr>
+        <w:rPr>
+          <w:lang w:val="es-AR"/>
+        </w:rPr>
+      </w:pPr>
+      <w:r>
+        <w:rPr>
+          <w:lang w:val="es-AR"/>
+        </w:rPr>
+        <w:t>Comandos para manejo de usuarios:</w:t>
+      </w:r>
+    </w:p>
+    <w:p>
+      <w:pPr>
+        <w:pStyle w:val="Prrafodelista"/>
+        <w:numPr>
+          <w:ilvl w:val="0"/>
+          <w:numId w:val="1"/>
+        </w:numPr>
+        <w:rPr>
+          <w:lang w:val="es-AR"/>
+        </w:rPr>
+      </w:pPr>
+      <w:r>
+        <w:rPr>
+          <w:lang w:val="es-AR"/>
+        </w:rPr>
+        <w:t>Useradd</w:t>
+      </w:r>
+    </w:p>
+    <w:p>
+      <w:pPr>
+        <w:pStyle w:val="Prrafodelista"/>
+        <w:numPr>
+          <w:ilvl w:val="0"/>
+          <w:numId w:val="1"/>
+        </w:numPr>
+        <w:rPr>
+          <w:lang w:val="es-AR"/>
+        </w:rPr>
+      </w:pPr>
+      <w:r>
+        <w:rPr>
+          <w:lang w:val="es-AR"/>
+        </w:rPr>
+        <w:t>Passwd</w:t>
+      </w:r>
+    </w:p>
+    <w:p>
+      <w:pPr>
+        <w:pStyle w:val="Prrafodelista"/>
+        <w:numPr>
+          <w:ilvl w:val="0"/>
+          <w:numId w:val="1"/>
+        </w:numPr>
+        <w:rPr>
+          <w:lang w:val="es-AR"/>
+        </w:rPr>
+      </w:pPr>
+      <w:r>
+        <w:rPr>
+          <w:lang w:val="es-AR"/>
+        </w:rPr>
+        <w:t>Usermod</w:t>
+      </w:r>
+    </w:p>
+    <w:p>
+      <w:pPr>
+        <w:pStyle w:val="Prrafodelista"/>
+        <w:numPr>
+          <w:ilvl w:val="0"/>
+          <w:numId w:val="1"/>
+        </w:numPr>
+        <w:rPr>
+          <w:lang w:val="es-AR"/>
+        </w:rPr>
+      </w:pPr>
+      <w:r>
+        <w:rPr>
+          <w:lang w:val="es-AR"/>
+        </w:rPr>
+        <w:t>Userdel</w:t>
+      </w:r>
+    </w:p>
+    <w:p>
+      <w:pPr>
+        <w:pStyle w:val="Prrafodelista"/>
+        <w:numPr>
+          <w:ilvl w:val="0"/>
+          <w:numId w:val="1"/>
+        </w:numPr>
+        <w:rPr>
+          <w:lang w:val="es-AR"/>
+        </w:rPr>
+      </w:pPr>
+      <w:r>
+        <w:rPr>
+          <w:lang w:val="es-AR"/>
+        </w:rPr>
+        <w:t>Groupdel</w:t>
+      </w:r>
+    </w:p>
+    <w:p>
+      <w:pPr>
+        <w:rPr>
+          <w:lang w:val="es-AR"/>
+        </w:rPr>
+      </w:pPr>
+    </w:p>
+    <w:p>
+      <w:pPr>
+        <w:rPr>
+          <w:lang w:val="es-AR"/>
+        </w:rPr>
+      </w:pPr>
+      <w:r>
+        <w:rPr>
+          <w:lang w:val="es-AR"/>
+        </w:rPr>
+        <w:t>Permisos:</w:t>
+      </w:r>
+    </w:p>
+    <w:p>
+      <w:pPr>
+        <w:rPr>
+          <w:lang w:val="es-AR"/>
+        </w:rPr>
+      </w:pPr>
+      <w:r>
+        <w:rPr>
+          <w:lang w:val="es-AR"/>
+        </w:rPr>
+        <w:t>RWX</w:t>
+      </w:r>
+    </w:p>
+    <w:p>
+      <w:pPr>
+        <w:rPr>
+          <w:lang w:val="es-AR"/>
+        </w:rPr>
+      </w:pPr>
+      <w:r>
+        <w:rPr>
+          <w:lang w:val="es-AR"/>
+        </w:rPr>
+        <w:t>R: READ</w:t>
+      </w:r>
+    </w:p>
+    <w:p>
+      <w:pPr>
+        <w:rPr>
+          <w:lang w:val="es-AR"/>
+        </w:rPr>
+      </w:pPr>
+      <w:r>
+        <w:rPr>
+          <w:lang w:val="es-AR"/>
+        </w:rPr>
+        <w:t>W: WRITE</w:t>
+      </w:r>
+    </w:p>
+    <w:p>
+      <w:pPr>
+        <w:rPr>
+          <w:lang w:val="es-AR"/>
+        </w:rPr>
+      </w:pPr>
+      <w:r>
+        <w:rPr>
+          <w:lang w:val="es-AR"/>
+        </w:rPr>
+        <w:t>X: EXECUTION</w:t>
+      </w:r>
+    </w:p>
+    <w:p>
+      <w:pPr>
+        <w:rPr>
+          <w:lang w:val="es-AR"/>
+        </w:rPr>
+      </w:pPr>
+      <w:r>
+        <w:rPr>
+          <w:lang w:val="es-AR"/>
+        </w:rPr>
+        <w:t>Sobre los usuarios se aplican:</w:t>
+      </w:r>
+    </w:p>
+    <w:p>
+      <w:pPr>
+        <w:rPr>
+          <w:lang w:val="es-AR"/>
+        </w:rPr>
+      </w:pPr>
+      <w:r>
+        <w:rPr>
+          <w:lang w:val="es-AR"/>
+        </w:rPr>
+        <w:t>UGO:</w:t>
+      </w:r>
+    </w:p>
+    <w:p>
+      <w:pPr>
+        <w:pStyle w:val="Prrafodelista"/>
+        <w:numPr>
+          <w:ilvl w:val="0"/>
+          <w:numId w:val="3"/>
+        </w:numPr>
+        <w:rPr>
+          <w:lang w:val="es-AR"/>
+        </w:rPr>
+      </w:pPr>
+      <w:r>
+        <w:rPr>
+          <w:lang w:val="es-AR"/>
+        </w:rPr>
+        <w:t>Permisos del dueño</w:t>
+      </w:r>
+    </w:p>
+    <w:p>
+      <w:pPr>
+        <w:pStyle w:val="Prrafodelista"/>
+        <w:numPr>
+          <w:ilvl w:val="0"/>
+          <w:numId w:val="3"/>
+        </w:numPr>
+        <w:rPr>
+          <w:lang w:val="es-AR"/>
+        </w:rPr>
+      </w:pPr>
+      <w:r>
+        <w:rPr>
+          <w:lang w:val="es-AR"/>
+        </w:rPr>
+        <w:t>Permisos del grupo</w:t>
+      </w:r>
+    </w:p>
+    <w:p>
+      <w:pPr>
+        <w:pStyle w:val="Prrafodelista"/>
+        <w:numPr>
+          <w:ilvl w:val="0"/>
+          <w:numId w:val="3"/>
+        </w:numPr>
+        <w:rPr>
+          <w:lang w:val="es-AR"/>
+        </w:rPr>
+      </w:pPr>
+      <w:r>
+        <w:rPr>
+          <w:lang w:val="es-AR"/>
+        </w:rPr>
+        <w:t>Permisos de otros usuarios</w:t>
+      </w:r>
+    </w:p>
+    <w:p>
+      <w:pPr>
+        <w:rPr>
+          <w:lang w:val="es-AR"/>
+        </w:rPr>
+      </w:pPr>
+      <w:r>
+        <w:rPr>
+          <w:lang w:val="es-AR"/>
+        </w:rPr>
+        <w:t>Para cambiar los permisos se usa CHMOD:</w:t>
+      </w:r>
+    </w:p>
+    <w:p>
+      <w:pPr>
+        <w:rPr>
+          <w:lang w:val="es-AR"/>
+        </w:rPr>
+      </w:pPr>
+      <w:r>
+        <w:rPr>
+          <w:lang w:val="es-AR"/>
+        </w:rPr>
+        <w:t>1  1  1</w:t>
+      </w:r>
+      <w:r>
+        <w:rPr>
+          <w:lang w:val="es-AR"/>
+        </w:rPr>
+        <w:br/>
+        <w:t>R W X</w:t>
+      </w:r>
+      <w:r>
+        <w:rPr>
+          <w:lang w:val="es-AR"/>
+        </w:rPr>
+        <w:br/>
+      </w:r>
+      <w:r>
+        <w:rPr>
+          <w:lang w:val="es-AR"/>
+        </w:rPr>
+        <w:br/>
+        <w:t>Esto en binario es 7, para que tenga todos los permisos se debe poner 7.</w:t>
+      </w:r>
+    </w:p>
+    <w:p>
+      <w:pPr>
+        <w:rPr>
+          <w:lang w:val="es-AR"/>
+        </w:rPr>
+      </w:pPr>
+      <w:r>
+        <w:rPr>
+          <w:lang w:val="es-AR"/>
+        </w:rPr>
+        <w:t>1  0  1</w:t>
+      </w:r>
+      <w:r>
+        <w:rPr>
+          <w:lang w:val="es-AR"/>
+        </w:rPr>
+        <w:br/>
+        <w:t xml:space="preserve">R W X </w:t>
+      </w:r>
+    </w:p>
+    <w:p>
+      <w:pPr>
+        <w:rPr>
+          <w:lang w:val="es-AR"/>
+        </w:rPr>
+      </w:pPr>
+      <w:r>
+        <w:rPr>
+          <w:lang w:val="es-AR"/>
+        </w:rPr>
+        <w:t>Esto en binario es 5, que te da permisos de lectura y ejecución, el mas normal.</w:t>
+      </w:r>
+    </w:p>
+    <w:p>
+      <w:pPr>
+        <w:rPr>
+          <w:lang w:val="es-AR"/>
+        </w:rPr>
+      </w:pPr>
+      <w:r>
+        <w:rPr>
+          <w:lang w:val="es-AR"/>
+        </w:rPr>
+        <w:t>Para tener todos los permisos de dueño y el grpo y otros usuarios tener solo lectura y ejecución, se debe poner:</w:t>
+      </w:r>
+    </w:p>
+    <w:p>
+      <w:pPr>
+        <w:rPr>
+          <w:lang w:val="es-AR"/>
+        </w:rPr>
+      </w:pPr>
+      <w:r>
+        <w:rPr>
+          <w:lang w:val="es-AR"/>
+        </w:rPr>
+        <w:t>CHMOD 755 /directorio/</w:t>
+      </w:r>
+    </w:p>
+    <w:p>
+      <w:pPr>
+        <w:rPr>
+          <w:lang w:val="es-AR"/>
+        </w:rPr>
+      </w:pPr>
+      <w:r>
+        <w:rPr>
+          <w:lang w:val="es-AR"/>
+        </w:rPr>
+        <w:t>7  5  5</w:t>
+      </w:r>
+      <w:r>
+        <w:rPr>
+          <w:lang w:val="es-AR"/>
+        </w:rPr>
+        <w:br/>
+        <w:t>U G O</w:t>
+      </w:r>
+    </w:p>
+    <w:p>
+      <w:pPr>
+        <w:rPr>
+          <w:lang w:val="es-AR"/>
+        </w:rPr>
+      </w:pPr>
+      <w:r>
+        <w:rPr>
+          <w:lang w:val="es-AR"/>
+        </w:rPr>
+        <w:t>El proceso de arranque:</w:t>
+      </w:r>
+    </w:p>
+    <w:p>
+      <w:pPr>
+        <w:pStyle w:val="Prrafodelista"/>
+        <w:numPr>
+          <w:ilvl w:val="0"/>
+          <w:numId w:val="4"/>
+        </w:numPr>
+        <w:rPr>
+          <w:lang w:val="es-AR"/>
+        </w:rPr>
+      </w:pPr>
+      <w:r>
+        <w:rPr>
+          <w:lang w:val="es-AR"/>
+        </w:rPr>
+        <w:t xml:space="preserve"> Se empieza a ejecutar el c</w:t>
+      </w:r>
+      <w:r>
+        <w:rPr>
+          <w:lang w:val="es-AR"/>
+        </w:rPr>
+        <w:t>o</w:t>
+      </w:r>
+      <w:r>
+        <w:rPr>
+          <w:lang w:val="es-AR"/>
+        </w:rPr>
+        <w:t xml:space="preserve">digo del BIOS </w:t>
+      </w:r>
+    </w:p>
+    <w:p>
+      <w:pPr>
+        <w:pStyle w:val="Prrafodelista"/>
+        <w:numPr>
+          <w:ilvl w:val="0"/>
+          <w:numId w:val="4"/>
+        </w:numPr>
+        <w:rPr>
+          <w:lang w:val="es-AR"/>
+        </w:rPr>
+      </w:pPr>
+      <w:r>
+        <w:rPr>
+          <w:lang w:val="es-AR"/>
+        </w:rPr>
+        <w:t xml:space="preserve"> El BIOS ejecuta el POST </w:t>
+      </w:r>
+    </w:p>
+    <w:p>
+      <w:pPr>
+        <w:pStyle w:val="Prrafodelista"/>
+        <w:numPr>
+          <w:ilvl w:val="0"/>
+          <w:numId w:val="4"/>
+        </w:numPr>
+        <w:rPr>
+          <w:lang w:val="es-AR"/>
+        </w:rPr>
+      </w:pPr>
+      <w:r>
+        <w:rPr>
+          <w:lang w:val="es-AR"/>
+        </w:rPr>
+        <w:t xml:space="preserve"> El BIOS lee el sector de arranque (MBR) </w:t>
+      </w:r>
+    </w:p>
+    <w:p>
+      <w:pPr>
+        <w:pStyle w:val="Prrafodelista"/>
+        <w:numPr>
+          <w:ilvl w:val="0"/>
+          <w:numId w:val="4"/>
+        </w:numPr>
+        <w:rPr>
+          <w:lang w:val="es-AR"/>
+        </w:rPr>
+      </w:pPr>
+      <w:r>
+        <w:rPr>
+          <w:lang w:val="es-AR"/>
+        </w:rPr>
+        <w:t xml:space="preserve"> Se carga el gestor de arranque (MBC) </w:t>
+      </w:r>
+    </w:p>
+    <w:p>
+      <w:pPr>
+        <w:pStyle w:val="Prrafodelista"/>
+        <w:numPr>
+          <w:ilvl w:val="0"/>
+          <w:numId w:val="4"/>
+        </w:numPr>
+        <w:rPr>
+          <w:lang w:val="es-AR"/>
+        </w:rPr>
+      </w:pPr>
+      <w:r>
+        <w:rPr>
+          <w:lang w:val="es-AR"/>
+        </w:rPr>
+        <w:t xml:space="preserve"> El bootloader carga el kernel y el initrd </w:t>
+      </w:r>
+    </w:p>
+    <w:p>
+      <w:pPr>
+        <w:pStyle w:val="Prrafodelista"/>
+        <w:numPr>
+          <w:ilvl w:val="0"/>
+          <w:numId w:val="4"/>
+        </w:numPr>
+        <w:rPr>
+          <w:lang w:val="es-AR"/>
+        </w:rPr>
+      </w:pPr>
+      <w:r>
+        <w:rPr>
+          <w:lang w:val="es-AR"/>
+        </w:rPr>
+        <w:t xml:space="preserve"> Se monta el initrd como sistema de archivos raız y se inicializan componentes esenciales (ej.: scheduler) </w:t>
+      </w:r>
+    </w:p>
+    <w:p>
+      <w:pPr>
+        <w:pStyle w:val="Prrafodelista"/>
+        <w:numPr>
+          <w:ilvl w:val="0"/>
+          <w:numId w:val="4"/>
+        </w:numPr>
+        <w:rPr>
+          <w:lang w:val="es-AR"/>
+        </w:rPr>
+      </w:pPr>
+      <w:r>
+        <w:rPr>
+          <w:lang w:val="es-AR"/>
+        </w:rPr>
+        <w:t xml:space="preserve"> El Kernel ejecuta el proceso init y se desmonta el initrd </w:t>
+      </w:r>
+    </w:p>
+    <w:p>
+      <w:pPr>
+        <w:pStyle w:val="Prrafodelista"/>
+        <w:numPr>
+          <w:ilvl w:val="0"/>
+          <w:numId w:val="4"/>
+        </w:numPr>
+        <w:rPr>
+          <w:lang w:val="es-AR"/>
+        </w:rPr>
+      </w:pPr>
+      <w:r>
+        <w:rPr>
+          <w:lang w:val="es-AR"/>
+        </w:rPr>
+        <w:t xml:space="preserve"> Se lee el /etc/inittab </w:t>
+      </w:r>
+    </w:p>
+    <w:p>
+      <w:pPr>
+        <w:pStyle w:val="Prrafodelista"/>
+        <w:numPr>
+          <w:ilvl w:val="0"/>
+          <w:numId w:val="4"/>
+        </w:numPr>
+        <w:rPr>
+          <w:lang w:val="es-AR"/>
+        </w:rPr>
+      </w:pPr>
+      <w:r>
+        <w:rPr>
+          <w:lang w:val="es-AR"/>
+        </w:rPr>
+        <w:t xml:space="preserve"> Se ejecutan los scripts apuntados por el runlevel 1 </w:t>
+      </w:r>
+    </w:p>
+    <w:p>
+      <w:pPr>
+        <w:pStyle w:val="Prrafodelista"/>
+        <w:numPr>
+          <w:ilvl w:val="0"/>
+          <w:numId w:val="4"/>
+        </w:numPr>
+        <w:rPr>
+          <w:lang w:val="es-AR"/>
+        </w:rPr>
+      </w:pPr>
+      <w:r>
+        <w:rPr>
+          <w:lang w:val="es-AR"/>
+        </w:rPr>
+        <w:lastRenderedPageBreak/>
+        <w:t xml:space="preserve"> El final del runlevel 1 le indica que vaya al runlevel por defecto </w:t>
+      </w:r>
+    </w:p>
+    <w:p>
+      <w:pPr>
+        <w:pStyle w:val="Prrafodelista"/>
+        <w:numPr>
+          <w:ilvl w:val="0"/>
+          <w:numId w:val="4"/>
+        </w:numPr>
+        <w:rPr>
+          <w:lang w:val="es-AR"/>
+        </w:rPr>
+      </w:pPr>
+      <w:r>
+        <w:rPr>
+          <w:lang w:val="es-AR"/>
+        </w:rPr>
+        <w:t xml:space="preserve"> Se ejecutan los scripts apuntados por el runlevel por defecto </w:t>
+      </w:r>
+    </w:p>
+    <w:p>
+      <w:pPr>
+        <w:pStyle w:val="Prrafodelista"/>
+        <w:numPr>
+          <w:ilvl w:val="0"/>
+          <w:numId w:val="4"/>
+        </w:numPr>
+        <w:rPr>
+          <w:lang w:val="es-AR"/>
+        </w:rPr>
+      </w:pPr>
+      <w:r>
+        <w:rPr>
+          <w:lang w:val="es-AR"/>
+        </w:rPr>
+        <w:t xml:space="preserve"> El sistema esta listo para usarse</w:t>
+      </w:r>
+    </w:p>
+    <w:p>
+      <w:pPr>
+        <w:rPr>
+          <w:lang w:val="es-AR"/>
+        </w:rPr>
+      </w:pPr>
+    </w:p>
+    <w:p>
+      <w:pPr>
+        <w:rPr>
+          <w:lang w:val="es-AR"/>
+        </w:rPr>
+      </w:pPr>
+      <w:r>
+        <w:rPr>
+          <w:lang w:val="es-AR"/>
+        </w:rPr>
+        <w:t>Comandos:</w:t>
+      </w:r>
+    </w:p>
+    <w:p>
+      <w:pPr>
+        <w:rPr>
+          <w:lang w:val="es-AR"/>
+        </w:rPr>
+      </w:pPr>
+      <w:r>
+        <w:rPr>
+          <w:lang w:val="es-AR"/>
+        </w:rPr>
+        <w:t>El pipe “|”</w:t>
+      </w:r>
+      <w:r>
+        <w:rPr>
+          <w:lang w:val="es-AR"/>
+        </w:rPr>
+        <w:t xml:space="preserve"> </w:t>
+      </w:r>
+      <w:r>
+        <w:rPr>
+          <w:lang w:val="es-AR"/>
+        </w:rPr>
+        <w:t>concatena comandos</w:t>
+      </w:r>
+    </w:p>
+    <w:p>
+      <w:pPr>
+        <w:rPr>
+          <w:lang w:val="es-AR"/>
+        </w:rPr>
+      </w:pPr>
+      <w:r>
+        <w:rPr>
+          <w:lang w:val="es-AR"/>
+        </w:rPr>
+        <w:t xml:space="preserve">Wc: cuenta </w:t>
+      </w:r>
+      <w:r>
+        <w:rPr>
+          <w:lang w:val="es-AR"/>
+        </w:rPr>
+        <w:t>líneas</w:t>
+      </w:r>
+    </w:p>
+    <w:p>
+      <w:pPr>
+        <w:rPr>
+          <w:lang w:val="es-AR"/>
+        </w:rPr>
+      </w:pPr>
+      <w:r>
+        <w:rPr>
+          <w:lang w:val="es-AR"/>
+        </w:rPr>
+        <w:t>“algo” &gt; miarchivo modifica el archivo entero</w:t>
+      </w:r>
+      <w:r>
+        <w:rPr>
+          <w:lang w:val="es-AR"/>
+        </w:rPr>
+        <w:t>.</w:t>
+      </w:r>
+    </w:p>
+    <w:p>
+      <w:pPr>
+        <w:rPr>
+          <w:lang w:val="es-AR"/>
+        </w:rPr>
+      </w:pPr>
+      <w:r>
+        <w:rPr>
+          <w:lang w:val="es-AR"/>
+        </w:rPr>
+        <w:t xml:space="preserve">“algo mas” &gt;&gt; miarchivo agrega al final </w:t>
+      </w:r>
+      <w:r>
+        <w:rPr>
+          <w:lang w:val="es-AR"/>
+        </w:rPr>
+        <w:t>del archivo.</w:t>
+      </w:r>
     </w:p>
     <w:sectPr>
       <w:pgSz w:w="12240" w:h="15840"/>
@@ -1516,6 +2558,184 @@
 <file path=word/numbering.xml><?xml version="1.0" encoding="utf-8"?>
 <w:numbering xmlns:wpc="http://schemas.microsoft.com/office/word/2010/wordprocessingCanvas" xmlns:cx="http://schemas.microsoft.com/office/drawing/2014/chartex" xmlns:cx1="http://schemas.microsoft.com/office/drawing/2015/9/8/chartex" xmlns:cx2="http://schemas.microsoft.com/office/drawing/2015/10/21/chartex" xmlns:cx3="http://schemas.microsoft.com/office/drawing/2016/5/9/chartex" xmlns:cx4="http://schemas.microsoft.com/office/drawing/2016/5/10/chartex" xmlns:cx5="http://schemas.microsoft.com/office/drawing/2016/5/11/chartex" xmlns:cx6="http://schemas.microsoft.com/office/drawing/2016/5/12/chartex" xmlns:cx7="http://schemas.microsoft.com/office/drawing/2016/5/13/chartex" xmlns:cx8="http://schemas.microsoft.com/office/drawing/2016/5/14/chartex" xmlns:mc="http://schemas.openxmlformats.org/markup-compatibility/2006" xmlns:aink="http://schemas.microsoft.com/office/drawing/2016/ink" xmlns:am3d="http://schemas.microsoft.com/office/drawing/2017/model3d" xmlns:o="urn:schemas-microsoft-com:office:office" xmlns:oel="http://schemas.microsoft.com/office/2019/extlst" xmlns:r="http://schemas.openxmlformats.org/officeDocument/2006/relationships" xmlns:m="http://schemas.openxmlformats.org/officeDocument/2006/math" xmlns:v="urn:schemas-microsoft-com:vml" xmlns:wp14="http://schemas.microsoft.com/office/word/2010/wordprocessingDrawing" xmlns:wp="http://schemas.openxmlformats.org/drawingml/2006/wordprocessingDrawing" xmlns:w10="urn:schemas-microsoft-com:office:word" xmlns:w="http://schemas.openxmlformats.org/wordprocessingml/2006/main" xmlns:w14="http://schemas.microsoft.com/office/word/2010/wordml" xmlns:w15="http://schemas.microsoft.com/office/word/2012/wordml" xmlns:w16cex="http://schemas.microsoft.com/office/word/2018/wordml/cex" xmlns:w16cid="http://schemas.microsoft.com/office/word/2016/wordml/cid" xmlns:w16="http://schemas.microsoft.com/office/word/2018/wordml" xmlns:w16du="http://schemas.microsoft.com/office/word/2023/wordml/word16du" xmlns:w16sdtdh="http://schemas.microsoft.com/office/word/2020/wordml/sdtdatahash" xmlns:w16se="http://schemas.microsoft.com/office/word/2015/wordml/symex" xmlns:wpg="http://schemas.microsoft.com/office/word/2010/wordprocessingGroup" xmlns:wpi="http://schemas.microsoft.com/office/word/2010/wordprocessingInk" xmlns:wne="http://schemas.microsoft.com/office/word/2006/wordml" xmlns:wps="http://schemas.microsoft.com/office/word/2010/wordprocessingShape" mc:Ignorable="w14 w15 w16se w16cid w16 w16cex w16sdtdh w16du wp14">
   <w:abstractNum w:abstractNumId="0" w15:restartNumberingAfterBreak="0">
+    <w:nsid w:val="2A900DC0"/>
+    <w:multiLevelType w:val="hybridMultilevel"/>
+    <w:tmpl w:val="6E4E2C62"/>
+    <w:lvl w:ilvl="0" w:tplc="E342D9F6">
+      <w:start w:val="1"/>
+      <w:numFmt w:val="decimal"/>
+      <w:lvlText w:val="%1-"/>
+      <w:lvlJc w:val="left"/>
+      <w:pPr>
+        <w:ind w:left="720" w:hanging="360"/>
+      </w:pPr>
+      <w:rPr>
+        <w:rFonts w:hint="default"/>
+      </w:rPr>
+    </w:lvl>
+    <w:lvl w:ilvl="1" w:tplc="04090019" w:tentative="1">
+      <w:start w:val="1"/>
+      <w:numFmt w:val="lowerLetter"/>
+      <w:lvlText w:val="%2."/>
+      <w:lvlJc w:val="left"/>
+      <w:pPr>
+        <w:ind w:left="1440" w:hanging="360"/>
+      </w:pPr>
+    </w:lvl>
+    <w:lvl w:ilvl="2" w:tplc="0409001B" w:tentative="1">
+      <w:start w:val="1"/>
+      <w:numFmt w:val="lowerRoman"/>
+      <w:lvlText w:val="%3."/>
+      <w:lvlJc w:val="right"/>
+      <w:pPr>
+        <w:ind w:left="2160" w:hanging="180"/>
+      </w:pPr>
+    </w:lvl>
+    <w:lvl w:ilvl="3" w:tplc="0409000F" w:tentative="1">
+      <w:start w:val="1"/>
+      <w:numFmt w:val="decimal"/>
+      <w:lvlText w:val="%4."/>
+      <w:lvlJc w:val="left"/>
+      <w:pPr>
+        <w:ind w:left="2880" w:hanging="360"/>
+      </w:pPr>
+    </w:lvl>
+    <w:lvl w:ilvl="4" w:tplc="04090019" w:tentative="1">
+      <w:start w:val="1"/>
+      <w:numFmt w:val="lowerLetter"/>
+      <w:lvlText w:val="%5."/>
+      <w:lvlJc w:val="left"/>
+      <w:pPr>
+        <w:ind w:left="3600" w:hanging="360"/>
+      </w:pPr>
+    </w:lvl>
+    <w:lvl w:ilvl="5" w:tplc="0409001B" w:tentative="1">
+      <w:start w:val="1"/>
+      <w:numFmt w:val="lowerRoman"/>
+      <w:lvlText w:val="%6."/>
+      <w:lvlJc w:val="right"/>
+      <w:pPr>
+        <w:ind w:left="4320" w:hanging="180"/>
+      </w:pPr>
+    </w:lvl>
+    <w:lvl w:ilvl="6" w:tplc="0409000F" w:tentative="1">
+      <w:start w:val="1"/>
+      <w:numFmt w:val="decimal"/>
+      <w:lvlText w:val="%7."/>
+      <w:lvlJc w:val="left"/>
+      <w:pPr>
+        <w:ind w:left="5040" w:hanging="360"/>
+      </w:pPr>
+    </w:lvl>
+    <w:lvl w:ilvl="7" w:tplc="04090019" w:tentative="1">
+      <w:start w:val="1"/>
+      <w:numFmt w:val="lowerLetter"/>
+      <w:lvlText w:val="%8."/>
+      <w:lvlJc w:val="left"/>
+      <w:pPr>
+        <w:ind w:left="5760" w:hanging="360"/>
+      </w:pPr>
+    </w:lvl>
+    <w:lvl w:ilvl="8" w:tplc="0409001B" w:tentative="1">
+      <w:start w:val="1"/>
+      <w:numFmt w:val="lowerRoman"/>
+      <w:lvlText w:val="%9."/>
+      <w:lvlJc w:val="right"/>
+      <w:pPr>
+        <w:ind w:left="6480" w:hanging="180"/>
+      </w:pPr>
+    </w:lvl>
+  </w:abstractNum>
+  <w:abstractNum w:abstractNumId="1" w15:restartNumberingAfterBreak="0">
+    <w:nsid w:val="3C467962"/>
+    <w:multiLevelType w:val="hybridMultilevel"/>
+    <w:tmpl w:val="BF104D4C"/>
+    <w:lvl w:ilvl="0" w:tplc="4AAE5BBC">
+      <w:start w:val="1"/>
+      <w:numFmt w:val="decimal"/>
+      <w:lvlText w:val="%1-"/>
+      <w:lvlJc w:val="left"/>
+      <w:pPr>
+        <w:ind w:left="720" w:hanging="360"/>
+      </w:pPr>
+      <w:rPr>
+        <w:rFonts w:hint="default"/>
+      </w:rPr>
+    </w:lvl>
+    <w:lvl w:ilvl="1" w:tplc="04090019" w:tentative="1">
+      <w:start w:val="1"/>
+      <w:numFmt w:val="lowerLetter"/>
+      <w:lvlText w:val="%2."/>
+      <w:lvlJc w:val="left"/>
+      <w:pPr>
+        <w:ind w:left="1440" w:hanging="360"/>
+      </w:pPr>
+    </w:lvl>
+    <w:lvl w:ilvl="2" w:tplc="0409001B" w:tentative="1">
+      <w:start w:val="1"/>
+      <w:numFmt w:val="lowerRoman"/>
+      <w:lvlText w:val="%3."/>
+      <w:lvlJc w:val="right"/>
+      <w:pPr>
+        <w:ind w:left="2160" w:hanging="180"/>
+      </w:pPr>
+    </w:lvl>
+    <w:lvl w:ilvl="3" w:tplc="0409000F" w:tentative="1">
+      <w:start w:val="1"/>
+      <w:numFmt w:val="decimal"/>
+      <w:lvlText w:val="%4."/>
+      <w:lvlJc w:val="left"/>
+      <w:pPr>
+        <w:ind w:left="2880" w:hanging="360"/>
+      </w:pPr>
+    </w:lvl>
+    <w:lvl w:ilvl="4" w:tplc="04090019" w:tentative="1">
+      <w:start w:val="1"/>
+      <w:numFmt w:val="lowerLetter"/>
+      <w:lvlText w:val="%5."/>
+      <w:lvlJc w:val="left"/>
+      <w:pPr>
+        <w:ind w:left="3600" w:hanging="360"/>
+      </w:pPr>
+    </w:lvl>
+    <w:lvl w:ilvl="5" w:tplc="0409001B" w:tentative="1">
+      <w:start w:val="1"/>
+      <w:numFmt w:val="lowerRoman"/>
+      <w:lvlText w:val="%6."/>
+      <w:lvlJc w:val="right"/>
+      <w:pPr>
+        <w:ind w:left="4320" w:hanging="180"/>
+      </w:pPr>
+    </w:lvl>
+    <w:lvl w:ilvl="6" w:tplc="0409000F" w:tentative="1">
+      <w:start w:val="1"/>
+      <w:numFmt w:val="decimal"/>
+      <w:lvlText w:val="%7."/>
+      <w:lvlJc w:val="left"/>
+      <w:pPr>
+        <w:ind w:left="5040" w:hanging="360"/>
+      </w:pPr>
+    </w:lvl>
+    <w:lvl w:ilvl="7" w:tplc="04090019" w:tentative="1">
+      <w:start w:val="1"/>
+      <w:numFmt w:val="lowerLetter"/>
+      <w:lvlText w:val="%8."/>
+      <w:lvlJc w:val="left"/>
+      <w:pPr>
+        <w:ind w:left="5760" w:hanging="360"/>
+      </w:pPr>
+    </w:lvl>
+    <w:lvl w:ilvl="8" w:tplc="0409001B" w:tentative="1">
+      <w:start w:val="1"/>
+      <w:numFmt w:val="lowerRoman"/>
+      <w:lvlText w:val="%9."/>
+      <w:lvlJc w:val="right"/>
+      <w:pPr>
+        <w:ind w:left="6480" w:hanging="180"/>
+      </w:pPr>
+    </w:lvl>
+  </w:abstractNum>
+  <w:abstractNum w:abstractNumId="2" w15:restartNumberingAfterBreak="0">
     <w:nsid w:val="41B867FA"/>
     <w:multiLevelType w:val="hybridMultilevel"/>
     <w:tmpl w:val="D3EEDC66"/>
@@ -1627,7 +2847,128 @@
       </w:rPr>
     </w:lvl>
   </w:abstractNum>
+  <w:abstractNum w:abstractNumId="3" w15:restartNumberingAfterBreak="0">
+    <w:nsid w:val="7E4317D4"/>
+    <w:multiLevelType w:val="hybridMultilevel"/>
+    <w:tmpl w:val="EC2A998A"/>
+    <w:lvl w:ilvl="0" w:tplc="B6D4704E">
+      <w:numFmt w:val="bullet"/>
+      <w:lvlText w:val="•"/>
+      <w:lvlJc w:val="left"/>
+      <w:pPr>
+        <w:ind w:left="720" w:hanging="360"/>
+      </w:pPr>
+      <w:rPr>
+        <w:rFonts w:ascii="Aptos" w:eastAsiaTheme="minorHAnsi" w:hAnsi="Aptos" w:cstheme="minorBidi" w:hint="default"/>
+      </w:rPr>
+    </w:lvl>
+    <w:lvl w:ilvl="1" w:tplc="04090003" w:tentative="1">
+      <w:start w:val="1"/>
+      <w:numFmt w:val="bullet"/>
+      <w:lvlText w:val="o"/>
+      <w:lvlJc w:val="left"/>
+      <w:pPr>
+        <w:ind w:left="1440" w:hanging="360"/>
+      </w:pPr>
+      <w:rPr>
+        <w:rFonts w:ascii="Courier New" w:hAnsi="Courier New" w:cs="Courier New" w:hint="default"/>
+      </w:rPr>
+    </w:lvl>
+    <w:lvl w:ilvl="2" w:tplc="04090005" w:tentative="1">
+      <w:start w:val="1"/>
+      <w:numFmt w:val="bullet"/>
+      <w:lvlText w:val=""/>
+      <w:lvlJc w:val="left"/>
+      <w:pPr>
+        <w:ind w:left="2160" w:hanging="360"/>
+      </w:pPr>
+      <w:rPr>
+        <w:rFonts w:ascii="Wingdings" w:hAnsi="Wingdings" w:hint="default"/>
+      </w:rPr>
+    </w:lvl>
+    <w:lvl w:ilvl="3" w:tplc="04090001" w:tentative="1">
+      <w:start w:val="1"/>
+      <w:numFmt w:val="bullet"/>
+      <w:lvlText w:val=""/>
+      <w:lvlJc w:val="left"/>
+      <w:pPr>
+        <w:ind w:left="2880" w:hanging="360"/>
+      </w:pPr>
+      <w:rPr>
+        <w:rFonts w:ascii="Symbol" w:hAnsi="Symbol" w:hint="default"/>
+      </w:rPr>
+    </w:lvl>
+    <w:lvl w:ilvl="4" w:tplc="04090003" w:tentative="1">
+      <w:start w:val="1"/>
+      <w:numFmt w:val="bullet"/>
+      <w:lvlText w:val="o"/>
+      <w:lvlJc w:val="left"/>
+      <w:pPr>
+        <w:ind w:left="3600" w:hanging="360"/>
+      </w:pPr>
+      <w:rPr>
+        <w:rFonts w:ascii="Courier New" w:hAnsi="Courier New" w:cs="Courier New" w:hint="default"/>
+      </w:rPr>
+    </w:lvl>
+    <w:lvl w:ilvl="5" w:tplc="04090005" w:tentative="1">
+      <w:start w:val="1"/>
+      <w:numFmt w:val="bullet"/>
+      <w:lvlText w:val=""/>
+      <w:lvlJc w:val="left"/>
+      <w:pPr>
+        <w:ind w:left="4320" w:hanging="360"/>
+      </w:pPr>
+      <w:rPr>
+        <w:rFonts w:ascii="Wingdings" w:hAnsi="Wingdings" w:hint="default"/>
+      </w:rPr>
+    </w:lvl>
+    <w:lvl w:ilvl="6" w:tplc="04090001" w:tentative="1">
+      <w:start w:val="1"/>
+      <w:numFmt w:val="bullet"/>
+      <w:lvlText w:val=""/>
+      <w:lvlJc w:val="left"/>
+      <w:pPr>
+        <w:ind w:left="5040" w:hanging="360"/>
+      </w:pPr>
+      <w:rPr>
+        <w:rFonts w:ascii="Symbol" w:hAnsi="Symbol" w:hint="default"/>
+      </w:rPr>
+    </w:lvl>
+    <w:lvl w:ilvl="7" w:tplc="04090003" w:tentative="1">
+      <w:start w:val="1"/>
+      <w:numFmt w:val="bullet"/>
+      <w:lvlText w:val="o"/>
+      <w:lvlJc w:val="left"/>
+      <w:pPr>
+        <w:ind w:left="5760" w:hanging="360"/>
+      </w:pPr>
+      <w:rPr>
+        <w:rFonts w:ascii="Courier New" w:hAnsi="Courier New" w:cs="Courier New" w:hint="default"/>
+      </w:rPr>
+    </w:lvl>
+    <w:lvl w:ilvl="8" w:tplc="04090005" w:tentative="1">
+      <w:start w:val="1"/>
+      <w:numFmt w:val="bullet"/>
+      <w:lvlText w:val=""/>
+      <w:lvlJc w:val="left"/>
+      <w:pPr>
+        <w:ind w:left="6480" w:hanging="360"/>
+      </w:pPr>
+      <w:rPr>
+        <w:rFonts w:ascii="Wingdings" w:hAnsi="Wingdings" w:hint="default"/>
+      </w:rPr>
+    </w:lvl>
+  </w:abstractNum>
   <w:num w:numId="1" w16cid:durableId="1395742877">
+    <w:abstractNumId w:val="2"/>
+  </w:num>
+  <w:num w:numId="2" w16cid:durableId="1830948563">
+    <w:abstractNumId w:val="3"/>
+  </w:num>
+  <w:num w:numId="3" w16cid:durableId="526988462">
+    <w:abstractNumId w:val="1"/>
+  </w:num>
+  <w:num w:numId="4" w16cid:durableId="159778101">
     <w:abstractNumId w:val="0"/>
   </w:num>
 </w:numbering>
@@ -2234,7 +3575,6 @@
   <w:style w:type="character" w:default="1" w:styleId="Fuentedeprrafopredeter">
     <w:name w:val="Default Paragraph Font"/>
     <w:uiPriority w:val="1"/>
-    <w:semiHidden/>
     <w:unhideWhenUsed/>
   </w:style>
   <w:style w:type="table" w:default="1" w:styleId="Tablanormal">

</xml_diff>